<commit_message>
2020 12 9 update code 修改使用说明
</commit_message>
<xml_diff>
--- a/接口自动化操作手册.docx
+++ b/接口自动化操作手册.docx
@@ -4272,7 +4272,6 @@
           <w:spacing w:val="0"/>
           <w:sz w:val="21"/>
           <w:szCs w:val="21"/>
-          <w:bdr w:val="none" w:color="auto" w:sz="0" w:space="0"/>
           <w:shd w:val="clear" w:fill="FFFFFF"/>
         </w:rPr>
         <w:t>添加环境变量</w:t>
@@ -4314,7 +4313,6 @@
           <w:spacing w:val="0"/>
           <w:sz w:val="21"/>
           <w:szCs w:val="21"/>
-          <w:bdr w:val="none" w:color="auto" w:sz="0" w:space="0"/>
           <w:shd w:val="clear" w:fill="FFFFFF"/>
         </w:rPr>
         <w:t>（1）右键我的电脑，点击属性，弹出如下界面</w:t>
@@ -4356,7 +4354,6 @@
           <w:spacing w:val="0"/>
           <w:sz w:val="21"/>
           <w:szCs w:val="21"/>
-          <w:bdr w:val="none" w:color="auto" w:sz="0" w:space="0"/>
           <w:shd w:val="clear" w:fill="FFFFFF"/>
         </w:rPr>
         <w:drawing>
@@ -4438,7 +4435,6 @@
           <w:spacing w:val="0"/>
           <w:sz w:val="21"/>
           <w:szCs w:val="21"/>
-          <w:bdr w:val="none" w:color="auto" w:sz="0" w:space="0"/>
           <w:shd w:val="clear" w:fill="FFFFFF"/>
         </w:rPr>
         <w:t>（2）点击高级系统设置，出现下图</w:t>
@@ -4480,7 +4476,6 @@
           <w:spacing w:val="0"/>
           <w:sz w:val="21"/>
           <w:szCs w:val="21"/>
-          <w:bdr w:val="none" w:color="auto" w:sz="0" w:space="0"/>
           <w:shd w:val="clear" w:fill="FFFFFF"/>
         </w:rPr>
         <w:drawing>
@@ -4562,7 +4557,6 @@
           <w:spacing w:val="0"/>
           <w:sz w:val="21"/>
           <w:szCs w:val="21"/>
-          <w:bdr w:val="none" w:color="auto" w:sz="0" w:space="0"/>
           <w:shd w:val="clear" w:fill="FFFFFF"/>
         </w:rPr>
         <w:t>（3）点击环境变量</w:t>
@@ -4604,7 +4598,6 @@
           <w:spacing w:val="0"/>
           <w:sz w:val="21"/>
           <w:szCs w:val="21"/>
-          <w:bdr w:val="none" w:color="auto" w:sz="0" w:space="0"/>
           <w:shd w:val="clear" w:fill="FFFFFF"/>
         </w:rPr>
         <w:drawing>
@@ -4686,7 +4679,6 @@
           <w:spacing w:val="0"/>
           <w:sz w:val="21"/>
           <w:szCs w:val="21"/>
-          <w:bdr w:val="none" w:color="auto" w:sz="0" w:space="0"/>
           <w:shd w:val="clear" w:fill="FFFFFF"/>
         </w:rPr>
         <w:t>（4）找到系统变量里面的Path，编辑它，将python解释器所在路径粘贴到最后面，再加个分号。</w:t>
@@ -4728,7 +4720,6 @@
           <w:spacing w:val="0"/>
           <w:sz w:val="21"/>
           <w:szCs w:val="21"/>
-          <w:bdr w:val="none" w:color="auto" w:sz="0" w:space="0"/>
           <w:shd w:val="clear" w:fill="FFFFFF"/>
         </w:rPr>
         <w:drawing>
@@ -4810,7 +4801,6 @@
           <w:spacing w:val="0"/>
           <w:sz w:val="21"/>
           <w:szCs w:val="21"/>
-          <w:bdr w:val="none" w:color="auto" w:sz="0" w:space="0"/>
           <w:shd w:val="clear" w:fill="FFFFFF"/>
         </w:rPr>
         <w:t>环境变量配置结束</w:t>
@@ -4841,28 +4831,71 @@
           <w:lang w:val="en-US" w:eastAsia="zh-CN"/>
         </w:rPr>
       </w:pPr>
-    </w:p>
-    <w:p>
-      <w:pPr>
-        <w:numPr>
-          <w:ilvl w:val="0"/>
-          <w:numId w:val="0"/>
-        </w:numPr>
-        <w:jc w:val="both"/>
-        <w:rPr>
-          <w:rFonts w:hint="default"/>
-          <w:lang w:val="en-US" w:eastAsia="zh-CN"/>
-        </w:rPr>
-      </w:pPr>
-      <w:r>
-        <w:rPr>
-          <w:rFonts w:hint="eastAsia"/>
-          <w:lang w:val="en-US" w:eastAsia="zh-CN"/>
-        </w:rPr>
-        <w:t>如提示某个库未安装，打开CMD，进入python或anacada的安装目录下的Script目录，输入指令 pip install + 库名 即可安装。</w:t>
+      <w:r>
+        <w:drawing>
+          <wp:inline distT="0" distB="0" distL="114300" distR="114300">
+            <wp:extent cx="5271770" cy="1452245"/>
+            <wp:effectExtent l="0" t="0" r="5080" b="14605"/>
+            <wp:docPr id="22" name="图片 1"/>
+            <wp:cNvGraphicFramePr>
+              <a:graphicFrameLocks xmlns:a="http://schemas.openxmlformats.org/drawingml/2006/main" noChangeAspect="1"/>
+            </wp:cNvGraphicFramePr>
+            <a:graphic xmlns:a="http://schemas.openxmlformats.org/drawingml/2006/main">
+              <a:graphicData uri="http://schemas.openxmlformats.org/drawingml/2006/picture">
+                <pic:pic xmlns:pic="http://schemas.openxmlformats.org/drawingml/2006/picture">
+                  <pic:nvPicPr>
+                    <pic:cNvPr id="22" name="图片 1"/>
+                    <pic:cNvPicPr>
+                      <a:picLocks noChangeAspect="1"/>
+                    </pic:cNvPicPr>
+                  </pic:nvPicPr>
+                  <pic:blipFill>
+                    <a:blip r:embed="rId25"/>
+                    <a:stretch>
+                      <a:fillRect/>
+                    </a:stretch>
+                  </pic:blipFill>
+                  <pic:spPr>
+                    <a:xfrm>
+                      <a:off x="0" y="0"/>
+                      <a:ext cx="5271770" cy="1452245"/>
+                    </a:xfrm>
+                    <a:prstGeom prst="rect">
+                      <a:avLst/>
+                    </a:prstGeom>
+                    <a:noFill/>
+                    <a:ln>
+                      <a:noFill/>
+                    </a:ln>
+                  </pic:spPr>
+                </pic:pic>
+              </a:graphicData>
+            </a:graphic>
+          </wp:inline>
+        </w:drawing>
       </w:r>
       <w:bookmarkStart w:id="0" w:name="_GoBack"/>
       <w:bookmarkEnd w:id="0"/>
+    </w:p>
+    <w:p>
+      <w:pPr>
+        <w:numPr>
+          <w:ilvl w:val="0"/>
+          <w:numId w:val="0"/>
+        </w:numPr>
+        <w:jc w:val="both"/>
+        <w:rPr>
+          <w:rFonts w:hint="default"/>
+          <w:lang w:val="en-US" w:eastAsia="zh-CN"/>
+        </w:rPr>
+      </w:pPr>
+      <w:r>
+        <w:rPr>
+          <w:rFonts w:hint="eastAsia"/>
+          <w:lang w:val="en-US" w:eastAsia="zh-CN"/>
+        </w:rPr>
+        <w:t>如提示某个库未安装，打开CMD，进入python或anacada的安装目录下的Script目录，输入指令 pip install + 库名 即可安装。</w:t>
+      </w:r>
     </w:p>
     <w:sectPr>
       <w:pgSz w:w="11906" w:h="16838"/>
@@ -5011,7 +5044,7 @@
     <w:lsdException w:unhideWhenUsed="0" w:uiPriority="0" w:semiHidden="0" w:name="Body Text Indent 2"/>
     <w:lsdException w:unhideWhenUsed="0" w:uiPriority="0" w:semiHidden="0" w:name="Body Text Indent 3"/>
     <w:lsdException w:unhideWhenUsed="0" w:uiPriority="0" w:semiHidden="0" w:name="Block Text"/>
-    <w:lsdException w:unhideWhenUsed="0" w:uiPriority="0" w:semiHidden="0" w:name="Hyperlink"/>
+    <w:lsdException w:qFormat="1" w:unhideWhenUsed="0" w:uiPriority="0" w:semiHidden="0" w:name="Hyperlink"/>
     <w:lsdException w:unhideWhenUsed="0" w:uiPriority="0" w:semiHidden="0" w:name="FollowedHyperlink"/>
     <w:lsdException w:qFormat="1" w:unhideWhenUsed="0" w:uiPriority="0" w:semiHidden="0" w:name="Strong"/>
     <w:lsdException w:qFormat="1" w:unhideWhenUsed="0" w:uiPriority="0" w:semiHidden="0" w:name="Emphasis"/>
@@ -5025,7 +5058,7 @@
     <w:lsdException w:unhideWhenUsed="0" w:uiPriority="0" w:semiHidden="0" w:name="HTML Code"/>
     <w:lsdException w:unhideWhenUsed="0" w:uiPriority="0" w:semiHidden="0" w:name="HTML Definition"/>
     <w:lsdException w:unhideWhenUsed="0" w:uiPriority="0" w:semiHidden="0" w:name="HTML Keyboard"/>
-    <w:lsdException w:unhideWhenUsed="0" w:uiPriority="0" w:semiHidden="0" w:name="HTML Preformatted"/>
+    <w:lsdException w:qFormat="1" w:unhideWhenUsed="0" w:uiPriority="0" w:semiHidden="0" w:name="HTML Preformatted"/>
     <w:lsdException w:unhideWhenUsed="0" w:uiPriority="0" w:semiHidden="0" w:name="HTML Sample"/>
     <w:lsdException w:unhideWhenUsed="0" w:uiPriority="0" w:semiHidden="0" w:name="HTML Typewriter"/>
     <w:lsdException w:unhideWhenUsed="0" w:uiPriority="0" w:semiHidden="0" w:name="HTML Variable"/>
@@ -5213,6 +5246,7 @@
   <w:style w:type="paragraph" w:styleId="2">
     <w:name w:val="HTML Preformatted"/>
     <w:basedOn w:val="1"/>
+    <w:qFormat/>
     <w:uiPriority w:val="0"/>
     <w:pPr>
       <w:tabs>
@@ -5261,6 +5295,7 @@
   <w:style w:type="character" w:styleId="6">
     <w:name w:val="Hyperlink"/>
     <w:basedOn w:val="5"/>
+    <w:qFormat/>
     <w:uiPriority w:val="0"/>
     <w:rPr>
       <w:color w:val="0000FF"/>

</xml_diff>